<commit_message>
Risk sheet and issues sheet after updates
</commit_message>
<xml_diff>
--- a/TAWA_IssueSheet.docx
+++ b/TAWA_IssueSheet.docx
@@ -329,8 +329,6 @@
         </w:rPr>
         <w:t>Ver</w:t>
       </w:r>
-      <w:bookmarkStart w:id="0" w:name="_GoBack"/>
-      <w:bookmarkEnd w:id="0"/>
       <w:r>
         <w:rPr>
           <w:b/>
@@ -566,12 +564,28 @@
                 <w:rFonts w:ascii="Bahnschrift Light" w:hAnsi="Bahnschrift Light"/>
               </w:rPr>
             </w:pPr>
-            <w:r>
-              <w:rPr>
-                <w:rFonts w:ascii="Bahnschrift Light" w:hAnsi="Bahnschrift Light"/>
-              </w:rPr>
-              <w:t>Nesma Bahgat</w:t>
-            </w:r>
+            <w:proofErr w:type="spellStart"/>
+            <w:r>
+              <w:rPr>
+                <w:rFonts w:ascii="Bahnschrift Light" w:hAnsi="Bahnschrift Light"/>
+              </w:rPr>
+              <w:t>Nesma</w:t>
+            </w:r>
+            <w:proofErr w:type="spellEnd"/>
+            <w:r>
+              <w:rPr>
+                <w:rFonts w:ascii="Bahnschrift Light" w:hAnsi="Bahnschrift Light"/>
+              </w:rPr>
+              <w:t xml:space="preserve"> </w:t>
+            </w:r>
+            <w:proofErr w:type="spellStart"/>
+            <w:r>
+              <w:rPr>
+                <w:rFonts w:ascii="Bahnschrift Light" w:hAnsi="Bahnschrift Light"/>
+              </w:rPr>
+              <w:t>Bahgat</w:t>
+            </w:r>
+            <w:proofErr w:type="spellEnd"/>
           </w:p>
         </w:tc>
         <w:tc>
@@ -631,6 +645,12 @@
                 <w:rFonts w:ascii="Bahnschrift Light" w:hAnsi="Bahnschrift Light"/>
               </w:rPr>
             </w:pPr>
+            <w:r>
+              <w:rPr>
+                <w:rFonts w:ascii="Bahnschrift Light" w:hAnsi="Bahnschrift Light"/>
+              </w:rPr>
+              <w:t>1.1</w:t>
+            </w:r>
           </w:p>
         </w:tc>
         <w:tc>
@@ -643,6 +663,12 @@
                 <w:rFonts w:ascii="Bahnschrift Light" w:hAnsi="Bahnschrift Light"/>
               </w:rPr>
             </w:pPr>
+            <w:r>
+              <w:rPr>
+                <w:rFonts w:ascii="Bahnschrift Light" w:hAnsi="Bahnschrift Light"/>
+              </w:rPr>
+              <w:t>Mahmoud Yasser</w:t>
+            </w:r>
           </w:p>
         </w:tc>
         <w:tc>
@@ -655,6 +681,12 @@
                 <w:rFonts w:ascii="Bahnschrift Light" w:hAnsi="Bahnschrift Light"/>
               </w:rPr>
             </w:pPr>
+            <w:r>
+              <w:rPr>
+                <w:rFonts w:ascii="Bahnschrift Light" w:hAnsi="Bahnschrift Light"/>
+              </w:rPr>
+              <w:t>02/05/2019</w:t>
+            </w:r>
           </w:p>
         </w:tc>
         <w:tc>
@@ -667,6 +699,28 @@
                 <w:rFonts w:ascii="Bahnschrift Light" w:hAnsi="Bahnschrift Light"/>
               </w:rPr>
             </w:pPr>
+            <w:proofErr w:type="spellStart"/>
+            <w:r>
+              <w:rPr>
+                <w:rFonts w:ascii="Bahnschrift Light" w:hAnsi="Bahnschrift Light"/>
+              </w:rPr>
+              <w:t>Nesma</w:t>
+            </w:r>
+            <w:proofErr w:type="spellEnd"/>
+            <w:r>
+              <w:rPr>
+                <w:rFonts w:ascii="Bahnschrift Light" w:hAnsi="Bahnschrift Light"/>
+              </w:rPr>
+              <w:t xml:space="preserve"> </w:t>
+            </w:r>
+            <w:proofErr w:type="spellStart"/>
+            <w:r>
+              <w:rPr>
+                <w:rFonts w:ascii="Bahnschrift Light" w:hAnsi="Bahnschrift Light"/>
+              </w:rPr>
+              <w:t>Bahgat</w:t>
+            </w:r>
+            <w:proofErr w:type="spellEnd"/>
           </w:p>
         </w:tc>
         <w:tc>
@@ -679,6 +733,12 @@
                 <w:rFonts w:ascii="Bahnschrift Light" w:hAnsi="Bahnschrift Light"/>
               </w:rPr>
             </w:pPr>
+            <w:r>
+              <w:rPr>
+                <w:rFonts w:ascii="Bahnschrift Light" w:hAnsi="Bahnschrift Light"/>
+              </w:rPr>
+              <w:t>02/05/2019</w:t>
+            </w:r>
           </w:p>
         </w:tc>
         <w:tc>
@@ -691,6 +751,8 @@
                 <w:rFonts w:ascii="Bahnschrift Light" w:hAnsi="Bahnschrift Light"/>
               </w:rPr>
             </w:pPr>
+            <w:bookmarkStart w:id="0" w:name="_GoBack"/>
+            <w:bookmarkEnd w:id="0"/>
           </w:p>
         </w:tc>
       </w:tr>

</xml_diff>

<commit_message>
Final updates to documents
</commit_message>
<xml_diff>
--- a/TAWA_IssueSheet.docx
+++ b/TAWA_IssueSheet.docx
@@ -285,8 +285,18 @@
           <w:lang w:bidi="ar-EG"/>
         </w:rPr>
         <w:tab/>
-        <w:t xml:space="preserve"> 1.0</w:t>
+        <w:t xml:space="preserve"> 1.</w:t>
       </w:r>
+      <w:r>
+        <w:rPr>
+          <w:sz w:val="40"/>
+          <w:szCs w:val="40"/>
+          <w:lang w:bidi="ar-EG"/>
+        </w:rPr>
+        <w:t>1</w:t>
+      </w:r>
+      <w:bookmarkStart w:id="0" w:name="_GoBack"/>
+      <w:bookmarkEnd w:id="0"/>
     </w:p>
     <w:p>
       <w:pPr>
@@ -564,28 +574,12 @@
                 <w:rFonts w:ascii="Bahnschrift Light" w:hAnsi="Bahnschrift Light"/>
               </w:rPr>
             </w:pPr>
-            <w:proofErr w:type="spellStart"/>
-            <w:r>
-              <w:rPr>
-                <w:rFonts w:ascii="Bahnschrift Light" w:hAnsi="Bahnschrift Light"/>
-              </w:rPr>
-              <w:t>Nesma</w:t>
-            </w:r>
-            <w:proofErr w:type="spellEnd"/>
-            <w:r>
-              <w:rPr>
-                <w:rFonts w:ascii="Bahnschrift Light" w:hAnsi="Bahnschrift Light"/>
-              </w:rPr>
-              <w:t xml:space="preserve"> </w:t>
-            </w:r>
-            <w:proofErr w:type="spellStart"/>
-            <w:r>
-              <w:rPr>
-                <w:rFonts w:ascii="Bahnschrift Light" w:hAnsi="Bahnschrift Light"/>
-              </w:rPr>
-              <w:t>Bahgat</w:t>
-            </w:r>
-            <w:proofErr w:type="spellEnd"/>
+            <w:r>
+              <w:rPr>
+                <w:rFonts w:ascii="Bahnschrift Light" w:hAnsi="Bahnschrift Light"/>
+              </w:rPr>
+              <w:t>Nesma Bahgat</w:t>
+            </w:r>
           </w:p>
         </w:tc>
         <w:tc>
@@ -699,28 +693,12 @@
                 <w:rFonts w:ascii="Bahnschrift Light" w:hAnsi="Bahnschrift Light"/>
               </w:rPr>
             </w:pPr>
-            <w:proofErr w:type="spellStart"/>
-            <w:r>
-              <w:rPr>
-                <w:rFonts w:ascii="Bahnschrift Light" w:hAnsi="Bahnschrift Light"/>
-              </w:rPr>
-              <w:t>Nesma</w:t>
-            </w:r>
-            <w:proofErr w:type="spellEnd"/>
-            <w:r>
-              <w:rPr>
-                <w:rFonts w:ascii="Bahnschrift Light" w:hAnsi="Bahnschrift Light"/>
-              </w:rPr>
-              <w:t xml:space="preserve"> </w:t>
-            </w:r>
-            <w:proofErr w:type="spellStart"/>
-            <w:r>
-              <w:rPr>
-                <w:rFonts w:ascii="Bahnschrift Light" w:hAnsi="Bahnschrift Light"/>
-              </w:rPr>
-              <w:t>Bahgat</w:t>
-            </w:r>
-            <w:proofErr w:type="spellEnd"/>
+            <w:r>
+              <w:rPr>
+                <w:rFonts w:ascii="Bahnschrift Light" w:hAnsi="Bahnschrift Light"/>
+              </w:rPr>
+              <w:t>Nesma Bahgat</w:t>
+            </w:r>
           </w:p>
         </w:tc>
         <w:tc>
@@ -751,8 +729,6 @@
                 <w:rFonts w:ascii="Bahnschrift Light" w:hAnsi="Bahnschrift Light"/>
               </w:rPr>
             </w:pPr>
-            <w:bookmarkStart w:id="0" w:name="_GoBack"/>
-            <w:bookmarkEnd w:id="0"/>
           </w:p>
         </w:tc>
       </w:tr>
@@ -921,6 +897,106 @@
           <w:rFonts w:ascii="Bahnschrift Light" w:hAnsi="Bahnschrift Light"/>
           <w:sz w:val="20"/>
           <w:szCs w:val="20"/>
+        </w:rPr>
+      </w:pPr>
+    </w:p>
+    <w:p>
+      <w:pPr>
+        <w:rPr>
+          <w:rFonts w:ascii="Bahnschrift Light" w:hAnsi="Bahnschrift Light"/>
+          <w:sz w:val="20"/>
+          <w:szCs w:val="20"/>
+          <w:rtl/>
+        </w:rPr>
+      </w:pPr>
+    </w:p>
+    <w:p>
+      <w:pPr>
+        <w:rPr>
+          <w:rFonts w:ascii="Bahnschrift Light" w:hAnsi="Bahnschrift Light"/>
+          <w:sz w:val="20"/>
+          <w:szCs w:val="20"/>
+          <w:rtl/>
+        </w:rPr>
+      </w:pPr>
+    </w:p>
+    <w:p>
+      <w:pPr>
+        <w:rPr>
+          <w:rFonts w:ascii="Bahnschrift Light" w:hAnsi="Bahnschrift Light"/>
+          <w:sz w:val="20"/>
+          <w:szCs w:val="20"/>
+          <w:rtl/>
+        </w:rPr>
+      </w:pPr>
+    </w:p>
+    <w:p>
+      <w:pPr>
+        <w:rPr>
+          <w:rFonts w:ascii="Bahnschrift Light" w:hAnsi="Bahnschrift Light"/>
+          <w:sz w:val="20"/>
+          <w:szCs w:val="20"/>
+          <w:rtl/>
+        </w:rPr>
+      </w:pPr>
+    </w:p>
+    <w:p>
+      <w:pPr>
+        <w:rPr>
+          <w:rFonts w:ascii="Bahnschrift Light" w:hAnsi="Bahnschrift Light"/>
+          <w:sz w:val="20"/>
+          <w:szCs w:val="20"/>
+          <w:rtl/>
+        </w:rPr>
+      </w:pPr>
+    </w:p>
+    <w:p>
+      <w:pPr>
+        <w:rPr>
+          <w:rFonts w:ascii="Bahnschrift Light" w:hAnsi="Bahnschrift Light"/>
+          <w:sz w:val="20"/>
+          <w:szCs w:val="20"/>
+          <w:rtl/>
+        </w:rPr>
+      </w:pPr>
+    </w:p>
+    <w:p>
+      <w:pPr>
+        <w:rPr>
+          <w:rFonts w:ascii="Bahnschrift Light" w:hAnsi="Bahnschrift Light"/>
+          <w:sz w:val="20"/>
+          <w:szCs w:val="20"/>
+          <w:rtl/>
+        </w:rPr>
+      </w:pPr>
+    </w:p>
+    <w:p>
+      <w:pPr>
+        <w:rPr>
+          <w:rFonts w:ascii="Bahnschrift Light" w:hAnsi="Bahnschrift Light"/>
+          <w:sz w:val="20"/>
+          <w:szCs w:val="20"/>
+          <w:rtl/>
+        </w:rPr>
+      </w:pPr>
+    </w:p>
+    <w:p>
+      <w:pPr>
+        <w:rPr>
+          <w:rFonts w:ascii="Bahnschrift Light" w:hAnsi="Bahnschrift Light"/>
+          <w:sz w:val="20"/>
+          <w:szCs w:val="20"/>
+          <w:rtl/>
+        </w:rPr>
+      </w:pPr>
+    </w:p>
+    <w:p>
+      <w:pPr>
+        <w:rPr>
+          <w:rFonts w:ascii="Bahnschrift Light" w:hAnsi="Bahnschrift Light"/>
+          <w:sz w:val="20"/>
+          <w:szCs w:val="20"/>
+          <w:rtl/>
         </w:rPr>
       </w:pPr>
     </w:p>

</xml_diff>

<commit_message>
Risk and issues are updated
</commit_message>
<xml_diff>
--- a/TAWA_IssueSheet.docx
+++ b/TAWA_IssueSheet.docx
@@ -293,10 +293,8 @@
           <w:szCs w:val="40"/>
           <w:lang w:bidi="ar-EG"/>
         </w:rPr>
-        <w:t>1</w:t>
+        <w:t>2</w:t>
       </w:r>
-      <w:bookmarkStart w:id="0" w:name="_GoBack"/>
-      <w:bookmarkEnd w:id="0"/>
     </w:p>
     <w:p>
       <w:pPr>
@@ -368,17 +366,19 @@
     <w:tbl>
       <w:tblPr>
         <w:tblStyle w:val="TableGrid"/>
-        <w:tblW w:w="11766" w:type="dxa"/>
+        <w:tblW w:w="11856" w:type="dxa"/>
         <w:tblInd w:w="-431" w:type="dxa"/>
         <w:tblLook w:val="04A0" w:firstRow="1" w:lastRow="0" w:firstColumn="1" w:lastColumn="0" w:noHBand="0" w:noVBand="1"/>
       </w:tblPr>
       <w:tblGrid>
         <w:gridCol w:w="1277"/>
-        <w:gridCol w:w="1984"/>
-        <w:gridCol w:w="1418"/>
-        <w:gridCol w:w="1701"/>
-        <w:gridCol w:w="2126"/>
-        <w:gridCol w:w="3260"/>
+        <w:gridCol w:w="1219"/>
+        <w:gridCol w:w="1288"/>
+        <w:gridCol w:w="1412"/>
+        <w:gridCol w:w="90"/>
+        <w:gridCol w:w="1800"/>
+        <w:gridCol w:w="1350"/>
+        <w:gridCol w:w="3420"/>
       </w:tblGrid>
       <w:tr>
         <w:trPr>
@@ -406,7 +406,7 @@
         </w:tc>
         <w:tc>
           <w:tcPr>
-            <w:tcW w:w="1984" w:type="dxa"/>
+            <w:tcW w:w="1219" w:type="dxa"/>
             <w:shd w:val="clear" w:color="auto" w:fill="000000" w:themeFill="text1"/>
           </w:tcPr>
           <w:p>
@@ -426,7 +426,7 @@
         </w:tc>
         <w:tc>
           <w:tcPr>
-            <w:tcW w:w="1418" w:type="dxa"/>
+            <w:tcW w:w="1288" w:type="dxa"/>
             <w:shd w:val="clear" w:color="auto" w:fill="000000" w:themeFill="text1"/>
           </w:tcPr>
           <w:p>
@@ -446,11 +446,60 @@
         </w:tc>
         <w:tc>
           <w:tcPr>
-            <w:tcW w:w="1701" w:type="dxa"/>
+            <w:tcW w:w="1412" w:type="dxa"/>
             <w:shd w:val="clear" w:color="auto" w:fill="000000" w:themeFill="text1"/>
           </w:tcPr>
           <w:p>
             <w:pPr>
+              <w:tabs>
+                <w:tab w:val="left" w:pos="252"/>
+              </w:tabs>
+              <w:rPr>
+                <w:rFonts w:ascii="Bahnschrift Light" w:hAnsi="Bahnschrift Light"/>
+              </w:rPr>
+            </w:pPr>
+            <w:r>
+              <w:rPr>
+                <w:rFonts w:ascii="Bahnschrift Light" w:hAnsi="Bahnschrift Light"/>
+              </w:rPr>
+              <w:tab/>
+              <w:t>Reason for change</w:t>
+            </w:r>
+          </w:p>
+        </w:tc>
+        <w:tc>
+          <w:tcPr>
+            <w:tcW w:w="1890" w:type="dxa"/>
+            <w:gridSpan w:val="2"/>
+            <w:shd w:val="clear" w:color="auto" w:fill="000000" w:themeFill="text1"/>
+          </w:tcPr>
+          <w:p>
+            <w:pPr>
+              <w:rPr>
+                <w:rFonts w:ascii="Bahnschrift Light" w:hAnsi="Bahnschrift Light"/>
+              </w:rPr>
+            </w:pPr>
+            <w:r>
+              <w:rPr>
+                <w:rFonts w:ascii="Bahnschrift Light" w:hAnsi="Bahnschrift Light"/>
+              </w:rPr>
+              <w:t xml:space="preserve"> </w:t>
+            </w:r>
+            <w:r>
+              <w:rPr>
+                <w:rFonts w:ascii="Bahnschrift Light" w:hAnsi="Bahnschrift Light"/>
+              </w:rPr>
+              <w:t>Reviewed by</w:t>
+            </w:r>
+          </w:p>
+        </w:tc>
+        <w:tc>
+          <w:tcPr>
+            <w:tcW w:w="1350" w:type="dxa"/>
+            <w:shd w:val="clear" w:color="auto" w:fill="000000" w:themeFill="text1"/>
+          </w:tcPr>
+          <w:p>
+            <w:pPr>
               <w:jc w:val="center"/>
               <w:rPr>
                 <w:rFonts w:ascii="Bahnschrift Light" w:hAnsi="Bahnschrift Light"/>
@@ -460,33 +509,13 @@
               <w:rPr>
                 <w:rFonts w:ascii="Bahnschrift Light" w:hAnsi="Bahnschrift Light"/>
               </w:rPr>
-              <w:t>Reviewed by</w:t>
-            </w:r>
-          </w:p>
-        </w:tc>
-        <w:tc>
-          <w:tcPr>
-            <w:tcW w:w="2126" w:type="dxa"/>
-            <w:shd w:val="clear" w:color="auto" w:fill="000000" w:themeFill="text1"/>
-          </w:tcPr>
-          <w:p>
-            <w:pPr>
-              <w:jc w:val="center"/>
-              <w:rPr>
-                <w:rFonts w:ascii="Bahnschrift Light" w:hAnsi="Bahnschrift Light"/>
-              </w:rPr>
-            </w:pPr>
-            <w:r>
-              <w:rPr>
-                <w:rFonts w:ascii="Bahnschrift Light" w:hAnsi="Bahnschrift Light"/>
-              </w:rPr>
               <w:t>Revision Date</w:t>
             </w:r>
           </w:p>
         </w:tc>
         <w:tc>
           <w:tcPr>
-            <w:tcW w:w="3260" w:type="dxa"/>
+            <w:tcW w:w="3420" w:type="dxa"/>
             <w:shd w:val="clear" w:color="auto" w:fill="000000" w:themeFill="text1"/>
           </w:tcPr>
           <w:p>
@@ -529,7 +558,7 @@
         </w:tc>
         <w:tc>
           <w:tcPr>
-            <w:tcW w:w="1984" w:type="dxa"/>
+            <w:tcW w:w="1219" w:type="dxa"/>
           </w:tcPr>
           <w:p>
             <w:pPr>
@@ -547,7 +576,7 @@
         </w:tc>
         <w:tc>
           <w:tcPr>
-            <w:tcW w:w="1418" w:type="dxa"/>
+            <w:tcW w:w="1288" w:type="dxa"/>
           </w:tcPr>
           <w:p>
             <w:pPr>
@@ -566,49 +595,78 @@
         </w:tc>
         <w:tc>
           <w:tcPr>
-            <w:tcW w:w="1701" w:type="dxa"/>
-          </w:tcPr>
-          <w:p>
-            <w:pPr>
-              <w:rPr>
-                <w:rFonts w:ascii="Bahnschrift Light" w:hAnsi="Bahnschrift Light"/>
-              </w:rPr>
-            </w:pPr>
-            <w:r>
-              <w:rPr>
-                <w:rFonts w:ascii="Bahnschrift Light" w:hAnsi="Bahnschrift Light"/>
-              </w:rPr>
-              <w:t>Nesma Bahgat</w:t>
-            </w:r>
-          </w:p>
-        </w:tc>
-        <w:tc>
-          <w:tcPr>
-            <w:tcW w:w="2126" w:type="dxa"/>
-          </w:tcPr>
-          <w:p>
-            <w:pPr>
-              <w:rPr>
-                <w:rFonts w:ascii="Bahnschrift Light" w:hAnsi="Bahnschrift Light"/>
-              </w:rPr>
-            </w:pPr>
-            <w:r>
-              <w:rPr>
-                <w:rFonts w:ascii="Bahnschrift Light" w:hAnsi="Bahnschrift Light"/>
-              </w:rPr>
-              <w:t>02/05/</w:t>
-            </w:r>
-            <w:r>
-              <w:rPr>
-                <w:rFonts w:ascii="Bahnschrift Light" w:hAnsi="Bahnschrift Light"/>
-              </w:rPr>
-              <w:t>2019</w:t>
-            </w:r>
-          </w:p>
-        </w:tc>
-        <w:tc>
-          <w:tcPr>
-            <w:tcW w:w="3260" w:type="dxa"/>
+            <w:tcW w:w="1502" w:type="dxa"/>
+            <w:gridSpan w:val="2"/>
+          </w:tcPr>
+          <w:p>
+            <w:pPr>
+              <w:rPr>
+                <w:rFonts w:ascii="Bahnschrift Light" w:hAnsi="Bahnschrift Light"/>
+              </w:rPr>
+            </w:pPr>
+            <w:r>
+              <w:rPr>
+                <w:rFonts w:ascii="Bahnschrift Light" w:hAnsi="Bahnschrift Light"/>
+              </w:rPr>
+              <w:t>Initial Draft</w:t>
+            </w:r>
+          </w:p>
+        </w:tc>
+        <w:tc>
+          <w:tcPr>
+            <w:tcW w:w="1800" w:type="dxa"/>
+          </w:tcPr>
+          <w:p>
+            <w:pPr>
+              <w:rPr>
+                <w:rFonts w:ascii="Bahnschrift Light" w:hAnsi="Bahnschrift Light"/>
+              </w:rPr>
+            </w:pPr>
+            <w:proofErr w:type="spellStart"/>
+            <w:r>
+              <w:rPr>
+                <w:rFonts w:ascii="Bahnschrift Light" w:hAnsi="Bahnschrift Light"/>
+              </w:rPr>
+              <w:t>Nesma</w:t>
+            </w:r>
+            <w:proofErr w:type="spellEnd"/>
+            <w:r>
+              <w:rPr>
+                <w:rFonts w:ascii="Bahnschrift Light" w:hAnsi="Bahnschrift Light"/>
+              </w:rPr>
+              <w:t xml:space="preserve"> </w:t>
+            </w:r>
+            <w:proofErr w:type="spellStart"/>
+            <w:r>
+              <w:rPr>
+                <w:rFonts w:ascii="Bahnschrift Light" w:hAnsi="Bahnschrift Light"/>
+              </w:rPr>
+              <w:t>Bahgat</w:t>
+            </w:r>
+            <w:proofErr w:type="spellEnd"/>
+          </w:p>
+        </w:tc>
+        <w:tc>
+          <w:tcPr>
+            <w:tcW w:w="1350" w:type="dxa"/>
+          </w:tcPr>
+          <w:p>
+            <w:pPr>
+              <w:rPr>
+                <w:rFonts w:ascii="Bahnschrift Light" w:hAnsi="Bahnschrift Light"/>
+              </w:rPr>
+            </w:pPr>
+            <w:r>
+              <w:rPr>
+                <w:rFonts w:ascii="Bahnschrift Light" w:hAnsi="Bahnschrift Light"/>
+              </w:rPr>
+              <w:t>02/05/2019</w:t>
+            </w:r>
+          </w:p>
+        </w:tc>
+        <w:tc>
+          <w:tcPr>
+            <w:tcW w:w="3420" w:type="dxa"/>
           </w:tcPr>
           <w:p>
             <w:pPr>
@@ -649,7 +707,7 @@
         </w:tc>
         <w:tc>
           <w:tcPr>
-            <w:tcW w:w="1984" w:type="dxa"/>
+            <w:tcW w:w="1219" w:type="dxa"/>
           </w:tcPr>
           <w:p>
             <w:pPr>
@@ -667,7 +725,7 @@
         </w:tc>
         <w:tc>
           <w:tcPr>
-            <w:tcW w:w="1418" w:type="dxa"/>
+            <w:tcW w:w="1288" w:type="dxa"/>
           </w:tcPr>
           <w:p>
             <w:pPr>
@@ -685,25 +743,60 @@
         </w:tc>
         <w:tc>
           <w:tcPr>
-            <w:tcW w:w="1701" w:type="dxa"/>
-          </w:tcPr>
-          <w:p>
-            <w:pPr>
-              <w:rPr>
-                <w:rFonts w:ascii="Bahnschrift Light" w:hAnsi="Bahnschrift Light"/>
-              </w:rPr>
-            </w:pPr>
-            <w:r>
-              <w:rPr>
-                <w:rFonts w:ascii="Bahnschrift Light" w:hAnsi="Bahnschrift Light"/>
-              </w:rPr>
-              <w:t>Nesma Bahgat</w:t>
-            </w:r>
-          </w:p>
-        </w:tc>
-        <w:tc>
-          <w:tcPr>
-            <w:tcW w:w="2126" w:type="dxa"/>
+            <w:tcW w:w="1502" w:type="dxa"/>
+            <w:gridSpan w:val="2"/>
+          </w:tcPr>
+          <w:p>
+            <w:pPr>
+              <w:rPr>
+                <w:rFonts w:ascii="Bahnschrift Light" w:hAnsi="Bahnschrift Light"/>
+              </w:rPr>
+            </w:pPr>
+            <w:r>
+              <w:rPr>
+                <w:rFonts w:ascii="Bahnschrift Light" w:hAnsi="Bahnschrift Light"/>
+              </w:rPr>
+              <w:t>Applying reviewer comments</w:t>
+            </w:r>
+          </w:p>
+        </w:tc>
+        <w:tc>
+          <w:tcPr>
+            <w:tcW w:w="1800" w:type="dxa"/>
+          </w:tcPr>
+          <w:p>
+            <w:pPr>
+              <w:rPr>
+                <w:rFonts w:ascii="Bahnschrift Light" w:hAnsi="Bahnschrift Light"/>
+              </w:rPr>
+            </w:pPr>
+            <w:proofErr w:type="spellStart"/>
+            <w:r>
+              <w:rPr>
+                <w:rFonts w:ascii="Bahnschrift Light" w:hAnsi="Bahnschrift Light"/>
+              </w:rPr>
+              <w:t>Nesma</w:t>
+            </w:r>
+            <w:proofErr w:type="spellEnd"/>
+            <w:r>
+              <w:rPr>
+                <w:rFonts w:ascii="Bahnschrift Light" w:hAnsi="Bahnschrift Light"/>
+              </w:rPr>
+              <w:t xml:space="preserve"> </w:t>
+            </w:r>
+            <w:proofErr w:type="spellStart"/>
+            <w:r>
+              <w:rPr>
+                <w:rFonts w:ascii="Bahnschrift Light" w:hAnsi="Bahnschrift Light"/>
+              </w:rPr>
+              <w:t>Bahgat</w:t>
+            </w:r>
+            <w:proofErr w:type="spellEnd"/>
+          </w:p>
+        </w:tc>
+        <w:tc>
+          <w:tcPr>
+            <w:tcW w:w="1350" w:type="dxa"/>
           </w:tcPr>
           <w:p>
             <w:pPr>
@@ -721,7 +814,7 @@
         </w:tc>
         <w:tc>
           <w:tcPr>
-            <w:tcW w:w="3260" w:type="dxa"/>
+            <w:tcW w:w="3420" w:type="dxa"/>
           </w:tcPr>
           <w:p>
             <w:pPr>
@@ -746,59 +839,96 @@
                 <w:rFonts w:ascii="Bahnschrift Light" w:hAnsi="Bahnschrift Light"/>
               </w:rPr>
             </w:pPr>
-          </w:p>
-        </w:tc>
-        <w:tc>
-          <w:tcPr>
-            <w:tcW w:w="1984" w:type="dxa"/>
-          </w:tcPr>
-          <w:p>
-            <w:pPr>
-              <w:rPr>
-                <w:rFonts w:ascii="Bahnschrift Light" w:hAnsi="Bahnschrift Light"/>
-              </w:rPr>
-            </w:pPr>
-          </w:p>
-        </w:tc>
-        <w:tc>
-          <w:tcPr>
-            <w:tcW w:w="1418" w:type="dxa"/>
-          </w:tcPr>
-          <w:p>
-            <w:pPr>
-              <w:rPr>
-                <w:rFonts w:ascii="Bahnschrift Light" w:hAnsi="Bahnschrift Light"/>
-              </w:rPr>
-            </w:pPr>
-          </w:p>
-        </w:tc>
-        <w:tc>
-          <w:tcPr>
-            <w:tcW w:w="1701" w:type="dxa"/>
-          </w:tcPr>
-          <w:p>
-            <w:pPr>
-              <w:rPr>
-                <w:rFonts w:ascii="Bahnschrift Light" w:hAnsi="Bahnschrift Light"/>
-              </w:rPr>
-            </w:pPr>
-          </w:p>
-        </w:tc>
-        <w:tc>
-          <w:tcPr>
-            <w:tcW w:w="2126" w:type="dxa"/>
-          </w:tcPr>
-          <w:p>
-            <w:pPr>
-              <w:rPr>
-                <w:rFonts w:ascii="Bahnschrift Light" w:hAnsi="Bahnschrift Light"/>
-              </w:rPr>
-            </w:pPr>
-          </w:p>
-        </w:tc>
-        <w:tc>
-          <w:tcPr>
-            <w:tcW w:w="3260" w:type="dxa"/>
+            <w:r>
+              <w:rPr>
+                <w:rFonts w:ascii="Bahnschrift Light" w:hAnsi="Bahnschrift Light"/>
+              </w:rPr>
+              <w:t>1.2</w:t>
+            </w:r>
+          </w:p>
+        </w:tc>
+        <w:tc>
+          <w:tcPr>
+            <w:tcW w:w="1219" w:type="dxa"/>
+          </w:tcPr>
+          <w:p>
+            <w:pPr>
+              <w:rPr>
+                <w:rFonts w:ascii="Bahnschrift Light" w:hAnsi="Bahnschrift Light"/>
+              </w:rPr>
+            </w:pPr>
+            <w:r>
+              <w:rPr>
+                <w:rFonts w:ascii="Bahnschrift Light" w:hAnsi="Bahnschrift Light"/>
+              </w:rPr>
+              <w:t>Mahmoud Yasser</w:t>
+            </w:r>
+          </w:p>
+        </w:tc>
+        <w:tc>
+          <w:tcPr>
+            <w:tcW w:w="1288" w:type="dxa"/>
+          </w:tcPr>
+          <w:p>
+            <w:pPr>
+              <w:rPr>
+                <w:rFonts w:ascii="Bahnschrift Light" w:hAnsi="Bahnschrift Light"/>
+              </w:rPr>
+            </w:pPr>
+            <w:r>
+              <w:rPr>
+                <w:rFonts w:ascii="Bahnschrift Light" w:hAnsi="Bahnschrift Light"/>
+              </w:rPr>
+              <w:t>06/05/2019</w:t>
+            </w:r>
+          </w:p>
+        </w:tc>
+        <w:tc>
+          <w:tcPr>
+            <w:tcW w:w="1502" w:type="dxa"/>
+            <w:gridSpan w:val="2"/>
+          </w:tcPr>
+          <w:p>
+            <w:pPr>
+              <w:rPr>
+                <w:rFonts w:ascii="Bahnschrift Light" w:hAnsi="Bahnschrift Light"/>
+              </w:rPr>
+            </w:pPr>
+            <w:r>
+              <w:rPr>
+                <w:rFonts w:ascii="Bahnschrift Light" w:hAnsi="Bahnschrift Light"/>
+              </w:rPr>
+              <w:t>Updating issues</w:t>
+            </w:r>
+          </w:p>
+        </w:tc>
+        <w:tc>
+          <w:tcPr>
+            <w:tcW w:w="1800" w:type="dxa"/>
+          </w:tcPr>
+          <w:p>
+            <w:pPr>
+              <w:rPr>
+                <w:rFonts w:ascii="Bahnschrift Light" w:hAnsi="Bahnschrift Light"/>
+              </w:rPr>
+            </w:pPr>
+          </w:p>
+        </w:tc>
+        <w:tc>
+          <w:tcPr>
+            <w:tcW w:w="1350" w:type="dxa"/>
+          </w:tcPr>
+          <w:p>
+            <w:pPr>
+              <w:rPr>
+                <w:rFonts w:ascii="Bahnschrift Light" w:hAnsi="Bahnschrift Light"/>
+              </w:rPr>
+            </w:pPr>
+          </w:p>
+        </w:tc>
+        <w:tc>
+          <w:tcPr>
+            <w:tcW w:w="3420" w:type="dxa"/>
           </w:tcPr>
           <w:p>
             <w:pPr>
@@ -1126,18 +1256,19 @@
       <w:tblPr>
         <w:tblpPr w:leftFromText="180" w:rightFromText="180" w:vertAnchor="text" w:horzAnchor="margin" w:tblpXSpec="center" w:tblpY="-3498"/>
         <w:tblOverlap w:val="never"/>
-        <w:tblW w:w="11510" w:type="dxa"/>
+        <w:tblW w:w="12408" w:type="dxa"/>
         <w:tblLook w:val="04A0" w:firstRow="1" w:lastRow="0" w:firstColumn="1" w:lastColumn="0" w:noHBand="0" w:noVBand="1"/>
       </w:tblPr>
       <w:tblGrid>
-        <w:gridCol w:w="1346"/>
+        <w:gridCol w:w="1355"/>
         <w:gridCol w:w="1126"/>
         <w:gridCol w:w="990"/>
         <w:gridCol w:w="2582"/>
+        <w:gridCol w:w="1469"/>
         <w:gridCol w:w="1329"/>
         <w:gridCol w:w="74"/>
         <w:gridCol w:w="1917"/>
-        <w:gridCol w:w="2146"/>
+        <w:gridCol w:w="1566"/>
       </w:tblGrid>
       <w:tr>
         <w:trPr>
@@ -1145,7 +1276,7 @@
         </w:trPr>
         <w:tc>
           <w:tcPr>
-            <w:tcW w:w="6041" w:type="dxa"/>
+            <w:tcW w:w="6053" w:type="dxa"/>
             <w:gridSpan w:val="4"/>
             <w:tcBorders>
               <w:top w:val="single" w:sz="8" w:space="0" w:color="auto"/>
@@ -1170,6 +1301,26 @@
         </w:tc>
         <w:tc>
           <w:tcPr>
+            <w:tcW w:w="1469" w:type="dxa"/>
+            <w:tcBorders>
+              <w:top w:val="single" w:sz="8" w:space="0" w:color="auto"/>
+              <w:left w:val="nil"/>
+              <w:right w:val="nil"/>
+            </w:tcBorders>
+            <w:shd w:val="clear" w:color="000000" w:fill="000000"/>
+          </w:tcPr>
+          <w:p>
+            <w:pPr>
+              <w:spacing w:after="0" w:line="240" w:lineRule="auto"/>
+              <w:rPr>
+                <w:rFonts w:ascii="Bahnschrift Light" w:eastAsia="Times New Roman" w:hAnsi="Bahnschrift Light" w:cs="Arial"/>
+                <w:color w:val="FFFFFF"/>
+              </w:rPr>
+            </w:pPr>
+          </w:p>
+        </w:tc>
+        <w:tc>
+          <w:tcPr>
             <w:tcW w:w="1403" w:type="dxa"/>
             <w:gridSpan w:val="2"/>
             <w:tcBorders>
@@ -1231,7 +1382,7 @@
         </w:tc>
         <w:tc>
           <w:tcPr>
-            <w:tcW w:w="2149" w:type="dxa"/>
+            <w:tcW w:w="1566" w:type="dxa"/>
             <w:tcBorders>
               <w:top w:val="single" w:sz="8" w:space="0" w:color="auto"/>
               <w:left w:val="nil"/>
@@ -1257,7 +1408,7 @@
         </w:trPr>
         <w:tc>
           <w:tcPr>
-            <w:tcW w:w="2469" w:type="dxa"/>
+            <w:tcW w:w="2481" w:type="dxa"/>
             <w:gridSpan w:val="2"/>
             <w:tcBorders>
               <w:top w:val="single" w:sz="8" w:space="0" w:color="auto"/>
@@ -1321,7 +1472,6 @@
               <w:top w:val="nil"/>
               <w:left w:val="single" w:sz="8" w:space="0" w:color="auto"/>
               <w:bottom w:val="single" w:sz="4" w:space="0" w:color="auto"/>
-              <w:right w:val="single" w:sz="8" w:space="0" w:color="auto"/>
             </w:tcBorders>
             <w:shd w:val="clear" w:color="auto" w:fill="auto"/>
             <w:vAlign w:val="center"/>
@@ -1344,11 +1494,29 @@
         </w:tc>
         <w:tc>
           <w:tcPr>
+            <w:tcW w:w="1469" w:type="dxa"/>
+            <w:tcBorders>
+              <w:top w:val="nil"/>
+              <w:bottom w:val="single" w:sz="4" w:space="0" w:color="auto"/>
+              <w:right w:val="nil"/>
+            </w:tcBorders>
+          </w:tcPr>
+          <w:p>
+            <w:pPr>
+              <w:spacing w:after="0" w:line="240" w:lineRule="auto"/>
+              <w:rPr>
+                <w:rFonts w:ascii="Bahnschrift Light" w:eastAsia="Times New Roman" w:hAnsi="Bahnschrift Light" w:cs="Arial"/>
+              </w:rPr>
+            </w:pPr>
+          </w:p>
+        </w:tc>
+        <w:tc>
+          <w:tcPr>
             <w:tcW w:w="1329" w:type="dxa"/>
             <w:tcBorders>
               <w:top w:val="nil"/>
               <w:left w:val="nil"/>
-              <w:bottom w:val="nil"/>
+              <w:bottom w:val="single" w:sz="4" w:space="0" w:color="auto"/>
               <w:right w:val="nil"/>
             </w:tcBorders>
             <w:shd w:val="clear" w:color="auto" w:fill="auto"/>
@@ -1377,7 +1545,7 @@
             <w:tcBorders>
               <w:top w:val="nil"/>
               <w:left w:val="nil"/>
-              <w:bottom w:val="nil"/>
+              <w:bottom w:val="single" w:sz="4" w:space="0" w:color="auto"/>
               <w:right w:val="nil"/>
             </w:tcBorders>
             <w:shd w:val="clear" w:color="auto" w:fill="auto"/>
@@ -1401,11 +1569,11 @@
         </w:tc>
         <w:tc>
           <w:tcPr>
-            <w:tcW w:w="2149" w:type="dxa"/>
+            <w:tcW w:w="1566" w:type="dxa"/>
             <w:tcBorders>
               <w:top w:val="nil"/>
               <w:left w:val="nil"/>
-              <w:bottom w:val="nil"/>
+              <w:bottom w:val="single" w:sz="4" w:space="0" w:color="auto"/>
               <w:right w:val="nil"/>
             </w:tcBorders>
           </w:tcPr>
@@ -1425,7 +1593,7 @@
         </w:trPr>
         <w:tc>
           <w:tcPr>
-            <w:tcW w:w="1343" w:type="dxa"/>
+            <w:tcW w:w="1355" w:type="dxa"/>
             <w:tcBorders>
               <w:top w:val="nil"/>
               <w:left w:val="single" w:sz="8" w:space="0" w:color="auto"/>
@@ -1557,14 +1725,41 @@
         </w:tc>
         <w:tc>
           <w:tcPr>
-            <w:tcW w:w="1329" w:type="dxa"/>
-            <w:tcBorders>
-              <w:top w:val="nil"/>
+            <w:tcW w:w="1469" w:type="dxa"/>
+            <w:tcBorders>
+              <w:top w:val="single" w:sz="4" w:space="0" w:color="auto"/>
               <w:left w:val="nil"/>
               <w:bottom w:val="single" w:sz="8" w:space="0" w:color="auto"/>
               <w:right w:val="single" w:sz="4" w:space="0" w:color="auto"/>
             </w:tcBorders>
             <w:shd w:val="clear" w:color="000000" w:fill="99CCFF"/>
+          </w:tcPr>
+          <w:p>
+            <w:pPr>
+              <w:spacing w:after="0" w:line="240" w:lineRule="auto"/>
+              <w:jc w:val="center"/>
+              <w:rPr>
+                <w:rFonts w:ascii="Bahnschrift Light" w:eastAsia="Times New Roman" w:hAnsi="Bahnschrift Light" w:cs="Arial"/>
+              </w:rPr>
+            </w:pPr>
+            <w:r>
+              <w:rPr>
+                <w:rFonts w:ascii="Bahnschrift Light" w:eastAsia="Times New Roman" w:hAnsi="Bahnschrift Light" w:cs="Arial"/>
+              </w:rPr>
+              <w:t>Related Risk</w:t>
+            </w:r>
+          </w:p>
+        </w:tc>
+        <w:tc>
+          <w:tcPr>
+            <w:tcW w:w="1329" w:type="dxa"/>
+            <w:tcBorders>
+              <w:top w:val="single" w:sz="4" w:space="0" w:color="auto"/>
+              <w:left w:val="single" w:sz="4" w:space="0" w:color="auto"/>
+              <w:bottom w:val="single" w:sz="8" w:space="0" w:color="auto"/>
+              <w:right w:val="single" w:sz="4" w:space="0" w:color="auto"/>
+            </w:tcBorders>
+            <w:shd w:val="clear" w:color="000000" w:fill="99CCFF"/>
             <w:vAlign w:val="center"/>
             <w:hideMark/>
           </w:tcPr>
@@ -1603,7 +1798,7 @@
             <w:tcW w:w="1991" w:type="dxa"/>
             <w:gridSpan w:val="2"/>
             <w:tcBorders>
-              <w:top w:val="nil"/>
+              <w:top w:val="single" w:sz="4" w:space="0" w:color="auto"/>
               <w:left w:val="nil"/>
               <w:bottom w:val="single" w:sz="8" w:space="0" w:color="auto"/>
               <w:right w:val="single" w:sz="8" w:space="0" w:color="auto"/>
@@ -1637,9 +1832,9 @@
         </w:tc>
         <w:tc>
           <w:tcPr>
-            <w:tcW w:w="2149" w:type="dxa"/>
-            <w:tcBorders>
-              <w:top w:val="nil"/>
+            <w:tcW w:w="1566" w:type="dxa"/>
+            <w:tcBorders>
+              <w:top w:val="single" w:sz="4" w:space="0" w:color="auto"/>
               <w:left w:val="nil"/>
               <w:bottom w:val="single" w:sz="8" w:space="0" w:color="auto"/>
               <w:right w:val="single" w:sz="8" w:space="0" w:color="auto"/>
@@ -1684,7 +1879,7 @@
         </w:trPr>
         <w:tc>
           <w:tcPr>
-            <w:tcW w:w="1343" w:type="dxa"/>
+            <w:tcW w:w="1355" w:type="dxa"/>
             <w:tcBorders>
               <w:top w:val="nil"/>
               <w:left w:val="single" w:sz="8" w:space="0" w:color="auto"/>
@@ -1804,13 +1999,33 @@
         </w:tc>
         <w:tc>
           <w:tcPr>
-            <w:tcW w:w="1329" w:type="dxa"/>
+            <w:tcW w:w="1469" w:type="dxa"/>
             <w:tcBorders>
               <w:top w:val="nil"/>
               <w:left w:val="nil"/>
               <w:bottom w:val="single" w:sz="4" w:space="0" w:color="auto"/>
               <w:right w:val="single" w:sz="4" w:space="0" w:color="auto"/>
             </w:tcBorders>
+          </w:tcPr>
+          <w:p>
+            <w:pPr>
+              <w:spacing w:after="0" w:line="240" w:lineRule="auto"/>
+              <w:jc w:val="center"/>
+              <w:rPr>
+                <w:rFonts w:ascii="Bahnschrift Light" w:eastAsia="Times New Roman" w:hAnsi="Bahnschrift Light" w:cs="Arial"/>
+              </w:rPr>
+            </w:pPr>
+          </w:p>
+        </w:tc>
+        <w:tc>
+          <w:tcPr>
+            <w:tcW w:w="1329" w:type="dxa"/>
+            <w:tcBorders>
+              <w:top w:val="nil"/>
+              <w:left w:val="single" w:sz="4" w:space="0" w:color="auto"/>
+              <w:bottom w:val="single" w:sz="4" w:space="0" w:color="auto"/>
+              <w:right w:val="single" w:sz="4" w:space="0" w:color="auto"/>
+            </w:tcBorders>
             <w:shd w:val="clear" w:color="auto" w:fill="auto"/>
             <w:noWrap/>
             <w:hideMark/>
@@ -1869,7 +2084,7 @@
         </w:tc>
         <w:tc>
           <w:tcPr>
-            <w:tcW w:w="2149" w:type="dxa"/>
+            <w:tcW w:w="1566" w:type="dxa"/>
             <w:tcBorders>
               <w:top w:val="single" w:sz="4" w:space="0" w:color="auto"/>
               <w:left w:val="single" w:sz="4" w:space="0" w:color="auto"/>
@@ -1901,7 +2116,7 @@
         </w:trPr>
         <w:tc>
           <w:tcPr>
-            <w:tcW w:w="1343" w:type="dxa"/>
+            <w:tcW w:w="1355" w:type="dxa"/>
             <w:tcBorders>
               <w:top w:val="nil"/>
               <w:left w:val="single" w:sz="8" w:space="0" w:color="auto"/>
@@ -2028,13 +2243,33 @@
         </w:tc>
         <w:tc>
           <w:tcPr>
-            <w:tcW w:w="1329" w:type="dxa"/>
+            <w:tcW w:w="1469" w:type="dxa"/>
             <w:tcBorders>
               <w:top w:val="nil"/>
               <w:left w:val="nil"/>
               <w:bottom w:val="single" w:sz="4" w:space="0" w:color="auto"/>
               <w:right w:val="single" w:sz="4" w:space="0" w:color="auto"/>
             </w:tcBorders>
+          </w:tcPr>
+          <w:p>
+            <w:pPr>
+              <w:spacing w:after="0" w:line="240" w:lineRule="auto"/>
+              <w:jc w:val="center"/>
+              <w:rPr>
+                <w:rFonts w:ascii="Bahnschrift Light" w:eastAsia="Times New Roman" w:hAnsi="Bahnschrift Light" w:cs="Arial"/>
+              </w:rPr>
+            </w:pPr>
+          </w:p>
+        </w:tc>
+        <w:tc>
+          <w:tcPr>
+            <w:tcW w:w="1329" w:type="dxa"/>
+            <w:tcBorders>
+              <w:top w:val="nil"/>
+              <w:left w:val="single" w:sz="4" w:space="0" w:color="auto"/>
+              <w:bottom w:val="single" w:sz="4" w:space="0" w:color="auto"/>
+              <w:right w:val="single" w:sz="4" w:space="0" w:color="auto"/>
+            </w:tcBorders>
             <w:shd w:val="clear" w:color="auto" w:fill="auto"/>
             <w:noWrap/>
             <w:hideMark/>
@@ -2091,7 +2326,7 @@
         </w:tc>
         <w:tc>
           <w:tcPr>
-            <w:tcW w:w="2149" w:type="dxa"/>
+            <w:tcW w:w="1566" w:type="dxa"/>
             <w:tcBorders>
               <w:top w:val="nil"/>
               <w:left w:val="single" w:sz="4" w:space="0" w:color="auto"/>
@@ -2127,7 +2362,7 @@
         </w:trPr>
         <w:tc>
           <w:tcPr>
-            <w:tcW w:w="1343" w:type="dxa"/>
+            <w:tcW w:w="1355" w:type="dxa"/>
             <w:tcBorders>
               <w:top w:val="nil"/>
               <w:left w:val="single" w:sz="8" w:space="0" w:color="auto"/>
@@ -2243,13 +2478,33 @@
         </w:tc>
         <w:tc>
           <w:tcPr>
-            <w:tcW w:w="1329" w:type="dxa"/>
+            <w:tcW w:w="1469" w:type="dxa"/>
             <w:tcBorders>
               <w:top w:val="nil"/>
               <w:left w:val="nil"/>
               <w:bottom w:val="single" w:sz="4" w:space="0" w:color="auto"/>
               <w:right w:val="single" w:sz="4" w:space="0" w:color="auto"/>
             </w:tcBorders>
+          </w:tcPr>
+          <w:p>
+            <w:pPr>
+              <w:spacing w:after="0" w:line="240" w:lineRule="auto"/>
+              <w:jc w:val="center"/>
+              <w:rPr>
+                <w:rFonts w:ascii="Bahnschrift Light" w:eastAsia="Times New Roman" w:hAnsi="Bahnschrift Light" w:cs="Arial"/>
+              </w:rPr>
+            </w:pPr>
+          </w:p>
+        </w:tc>
+        <w:tc>
+          <w:tcPr>
+            <w:tcW w:w="1329" w:type="dxa"/>
+            <w:tcBorders>
+              <w:top w:val="nil"/>
+              <w:left w:val="single" w:sz="4" w:space="0" w:color="auto"/>
+              <w:bottom w:val="single" w:sz="4" w:space="0" w:color="auto"/>
+              <w:right w:val="single" w:sz="4" w:space="0" w:color="auto"/>
+            </w:tcBorders>
             <w:shd w:val="clear" w:color="auto" w:fill="auto"/>
             <w:noWrap/>
           </w:tcPr>
@@ -2298,7 +2553,7 @@
         </w:tc>
         <w:tc>
           <w:tcPr>
-            <w:tcW w:w="2149" w:type="dxa"/>
+            <w:tcW w:w="1566" w:type="dxa"/>
             <w:tcBorders>
               <w:top w:val="nil"/>
               <w:left w:val="single" w:sz="4" w:space="0" w:color="auto"/>
@@ -2328,7 +2583,7 @@
         </w:trPr>
         <w:tc>
           <w:tcPr>
-            <w:tcW w:w="1343" w:type="dxa"/>
+            <w:tcW w:w="1355" w:type="dxa"/>
             <w:tcBorders>
               <w:top w:val="nil"/>
               <w:left w:val="single" w:sz="8" w:space="0" w:color="auto"/>
@@ -2346,6 +2601,18 @@
                 <w:rFonts w:ascii="Bahnschrift Light" w:eastAsia="Times New Roman" w:hAnsi="Bahnschrift Light" w:cs="Arial"/>
               </w:rPr>
             </w:pPr>
+            <w:r>
+              <w:rPr>
+                <w:rFonts w:ascii="Bahnschrift Light" w:eastAsia="Times New Roman" w:hAnsi="Bahnschrift Light" w:cs="Arial"/>
+              </w:rPr>
+              <w:t>TAWA_ISU</w:t>
+            </w:r>
+            <w:r>
+              <w:rPr>
+                <w:rFonts w:ascii="Bahnschrift Light" w:eastAsia="Times New Roman" w:hAnsi="Bahnschrift Light" w:cs="Arial"/>
+              </w:rPr>
+              <w:t>4</w:t>
+            </w:r>
           </w:p>
         </w:tc>
         <w:tc>
@@ -2368,6 +2635,12 @@
                 <w:rFonts w:ascii="Bahnschrift Light" w:eastAsia="Times New Roman" w:hAnsi="Bahnschrift Light" w:cs="Arial"/>
               </w:rPr>
             </w:pPr>
+            <w:r>
+              <w:rPr>
+                <w:rFonts w:ascii="Bahnschrift Light" w:eastAsia="Times New Roman" w:hAnsi="Bahnschrift Light" w:cs="Arial"/>
+              </w:rPr>
+              <w:t>Open</w:t>
+            </w:r>
           </w:p>
         </w:tc>
         <w:tc>
@@ -2379,7 +2652,7 @@
               <w:bottom w:val="single" w:sz="4" w:space="0" w:color="auto"/>
               <w:right w:val="nil"/>
             </w:tcBorders>
-            <w:shd w:val="clear" w:color="auto" w:fill="auto"/>
+            <w:shd w:val="clear" w:color="auto" w:fill="FFE599" w:themeFill="accent4" w:themeFillTint="66"/>
             <w:noWrap/>
           </w:tcPr>
           <w:p>
@@ -2390,6 +2663,12 @@
                 <w:rFonts w:ascii="Bahnschrift Light" w:eastAsia="Times New Roman" w:hAnsi="Bahnschrift Light" w:cs="Arial"/>
               </w:rPr>
             </w:pPr>
+            <w:r>
+              <w:rPr>
+                <w:rFonts w:ascii="Bahnschrift Light" w:eastAsia="Times New Roman" w:hAnsi="Bahnschrift Light" w:cs="Arial"/>
+              </w:rPr>
+              <w:t>Medium</w:t>
+            </w:r>
           </w:p>
         </w:tc>
         <w:tc>
@@ -2410,17 +2689,59 @@
                 <w:rFonts w:ascii="Bahnschrift Light" w:eastAsia="Times New Roman" w:hAnsi="Bahnschrift Light" w:cs="Arial"/>
               </w:rPr>
             </w:pPr>
-          </w:p>
-        </w:tc>
-        <w:tc>
-          <w:tcPr>
-            <w:tcW w:w="1329" w:type="dxa"/>
+            <w:r>
+              <w:rPr>
+                <w:rFonts w:ascii="Bahnschrift Light" w:eastAsia="Times New Roman" w:hAnsi="Bahnschrift Light" w:cs="Calibri"/>
+                <w:color w:val="000000"/>
+                <w:sz w:val="20"/>
+                <w:szCs w:val="20"/>
+              </w:rPr>
+              <w:t xml:space="preserve">Sudden interviews </w:t>
+            </w:r>
+          </w:p>
+        </w:tc>
+        <w:tc>
+          <w:tcPr>
+            <w:tcW w:w="1469" w:type="dxa"/>
             <w:tcBorders>
               <w:top w:val="nil"/>
               <w:left w:val="nil"/>
               <w:bottom w:val="single" w:sz="4" w:space="0" w:color="auto"/>
               <w:right w:val="single" w:sz="4" w:space="0" w:color="auto"/>
             </w:tcBorders>
+            <w:vAlign w:val="center"/>
+          </w:tcPr>
+          <w:p>
+            <w:pPr>
+              <w:spacing w:after="0" w:line="240" w:lineRule="auto"/>
+              <w:ind w:firstLineChars="100" w:firstLine="200"/>
+              <w:rPr>
+                <w:rFonts w:ascii="Bahnschrift Light" w:eastAsia="Times New Roman" w:hAnsi="Bahnschrift Light" w:cs="Calibri"/>
+                <w:color w:val="000000"/>
+                <w:sz w:val="20"/>
+                <w:szCs w:val="20"/>
+              </w:rPr>
+            </w:pPr>
+            <w:r>
+              <w:rPr>
+                <w:rFonts w:ascii="Bahnschrift Light" w:eastAsia="Times New Roman" w:hAnsi="Bahnschrift Light" w:cs="Calibri"/>
+                <w:color w:val="000000"/>
+                <w:sz w:val="20"/>
+                <w:szCs w:val="20"/>
+              </w:rPr>
+              <w:t>TAWA_Rsk7</w:t>
+            </w:r>
+          </w:p>
+        </w:tc>
+        <w:tc>
+          <w:tcPr>
+            <w:tcW w:w="1329" w:type="dxa"/>
+            <w:tcBorders>
+              <w:top w:val="nil"/>
+              <w:left w:val="single" w:sz="4" w:space="0" w:color="auto"/>
+              <w:bottom w:val="single" w:sz="4" w:space="0" w:color="auto"/>
+              <w:right w:val="single" w:sz="4" w:space="0" w:color="auto"/>
+            </w:tcBorders>
             <w:shd w:val="clear" w:color="auto" w:fill="auto"/>
             <w:noWrap/>
           </w:tcPr>
@@ -2432,6 +2753,12 @@
                 <w:rFonts w:ascii="Bahnschrift Light" w:eastAsia="Times New Roman" w:hAnsi="Bahnschrift Light" w:cs="Arial"/>
               </w:rPr>
             </w:pPr>
+            <w:r>
+              <w:rPr>
+                <w:rFonts w:ascii="Bahnschrift Light" w:eastAsia="Times New Roman" w:hAnsi="Bahnschrift Light" w:cs="Arial"/>
+              </w:rPr>
+              <w:t>NA</w:t>
+            </w:r>
           </w:p>
         </w:tc>
         <w:tc>
@@ -2453,25 +2780,86 @@
                 <w:rFonts w:ascii="Bahnschrift Light" w:eastAsia="Times New Roman" w:hAnsi="Bahnschrift Light" w:cs="Arial"/>
               </w:rPr>
             </w:pPr>
-          </w:p>
-        </w:tc>
-        <w:tc>
-          <w:tcPr>
-            <w:tcW w:w="2149" w:type="dxa"/>
+            <w:r>
+              <w:rPr>
+                <w:rFonts w:ascii="Bahnschrift Light" w:eastAsia="Times New Roman" w:hAnsi="Bahnschrift Light" w:cs="Calibri"/>
+                <w:color w:val="000000"/>
+                <w:sz w:val="20"/>
+                <w:szCs w:val="20"/>
+              </w:rPr>
+              <w:t>M</w:t>
+            </w:r>
+            <w:r>
+              <w:rPr>
+                <w:rFonts w:ascii="Bahnschrift Light" w:eastAsia="Times New Roman" w:hAnsi="Bahnschrift Light" w:cs="Calibri"/>
+                <w:color w:val="000000"/>
+                <w:sz w:val="20"/>
+                <w:szCs w:val="20"/>
+              </w:rPr>
+              <w:t>ember</w:t>
+            </w:r>
+            <w:r>
+              <w:rPr>
+                <w:rFonts w:ascii="Bahnschrift Light" w:eastAsia="Times New Roman" w:hAnsi="Bahnschrift Light" w:cs="Calibri"/>
+                <w:color w:val="000000"/>
+                <w:sz w:val="20"/>
+                <w:szCs w:val="20"/>
+              </w:rPr>
+              <w:t>s’ concentration and commitment are affec</w:t>
+            </w:r>
+            <w:bookmarkStart w:id="0" w:name="_GoBack"/>
+            <w:bookmarkEnd w:id="0"/>
+            <w:r>
+              <w:rPr>
+                <w:rFonts w:ascii="Bahnschrift Light" w:eastAsia="Times New Roman" w:hAnsi="Bahnschrift Light" w:cs="Calibri"/>
+                <w:color w:val="000000"/>
+                <w:sz w:val="20"/>
+                <w:szCs w:val="20"/>
+              </w:rPr>
+              <w:t>ted</w:t>
+            </w:r>
+          </w:p>
+        </w:tc>
+        <w:tc>
+          <w:tcPr>
+            <w:tcW w:w="1566" w:type="dxa"/>
             <w:tcBorders>
               <w:top w:val="nil"/>
               <w:left w:val="single" w:sz="4" w:space="0" w:color="auto"/>
               <w:bottom w:val="single" w:sz="4" w:space="0" w:color="auto"/>
               <w:right w:val="single" w:sz="8" w:space="0" w:color="auto"/>
             </w:tcBorders>
-          </w:tcPr>
-          <w:p>
-            <w:pPr>
-              <w:spacing w:after="0" w:line="240" w:lineRule="auto"/>
-              <w:rPr>
-                <w:rFonts w:ascii="Bahnschrift Light" w:eastAsia="Times New Roman" w:hAnsi="Bahnschrift Light" w:cs="Arial"/>
-              </w:rPr>
-            </w:pPr>
+            <w:vAlign w:val="center"/>
+          </w:tcPr>
+          <w:p>
+            <w:pPr>
+              <w:spacing w:after="0" w:line="240" w:lineRule="auto"/>
+              <w:ind w:firstLineChars="100" w:firstLine="200"/>
+              <w:rPr>
+                <w:rFonts w:ascii="Bahnschrift Light" w:eastAsia="Times New Roman" w:hAnsi="Bahnschrift Light" w:cs="Calibri"/>
+                <w:color w:val="000000"/>
+                <w:sz w:val="20"/>
+                <w:szCs w:val="20"/>
+              </w:rPr>
+            </w:pPr>
+            <w:r>
+              <w:rPr>
+                <w:rFonts w:ascii="Bahnschrift Light" w:eastAsia="Times New Roman" w:hAnsi="Bahnschrift Light" w:cs="Calibri"/>
+                <w:color w:val="000000"/>
+                <w:sz w:val="20"/>
+                <w:szCs w:val="20"/>
+              </w:rPr>
+              <w:t xml:space="preserve">Team members shall organize their time as much as possible in the next 2 </w:t>
+            </w:r>
+            <w:r>
+              <w:rPr>
+                <w:rFonts w:ascii="Bahnschrift Light" w:eastAsia="Times New Roman" w:hAnsi="Bahnschrift Light" w:cs="Calibri"/>
+                <w:color w:val="000000"/>
+                <w:sz w:val="20"/>
+                <w:szCs w:val="20"/>
+              </w:rPr>
+              <w:t>weeks</w:t>
+            </w:r>
           </w:p>
         </w:tc>
       </w:tr>

</xml_diff>